<commit_message>
updated 5yr avg table
</commit_message>
<xml_diff>
--- a/tables/table_1_updated.docx
+++ b/tables/table_1_updated.docx
@@ -80,7 +80,7 @@
                 <w:szCs w:val="22"/>
                 <w:color w:val="000000"/>
               </w:rPr>
-              <w:t xml:space="preserve">Overall, N = 23,167</w:t>
+              <w:t xml:space="preserve">Overall, N = 23,168</w:t>
             </w:r>
             <w:r xmlns:w="http://schemas.openxmlformats.org/wordprocessingml/2006/main" xmlns:wp="http://schemas.openxmlformats.org/drawingml/2006/wordprocessingDrawing" xmlns:r="http://schemas.openxmlformats.org/officeDocument/2006/relationships" xmlns:w14="http://schemas.microsoft.com/office/word/2010/wordml">
               <w:rPr>
@@ -164,7 +164,7 @@
                 <w:szCs w:val="22"/>
                 <w:color w:val="000000"/>
               </w:rPr>
-              <w:t xml:space="preserve">control, N = 19,253</w:t>
+              <w:t xml:space="preserve">control, N = 19,254</w:t>
             </w:r>
             <w:r xmlns:w="http://schemas.openxmlformats.org/wordprocessingml/2006/main" xmlns:wp="http://schemas.openxmlformats.org/drawingml/2006/wordprocessingDrawing" xmlns:r="http://schemas.openxmlformats.org/officeDocument/2006/relationships" xmlns:w14="http://schemas.microsoft.com/office/word/2010/wordml">
               <w:rPr>
@@ -361,7 +361,7 @@
                 <w:szCs w:val="22"/>
                 <w:color w:val="000000"/>
               </w:rPr>
-              <w:t xml:space="preserve">10,919 (47%)</w:t>
+              <w:t xml:space="preserve">10,920 (47%)</w:t>
             </w:r>
           </w:p>
         </w:tc>
@@ -419,7 +419,7 @@
                 <w:szCs w:val="22"/>
                 <w:color w:val="000000"/>
               </w:rPr>
-              <w:t xml:space="preserve">9,077 (47%)</w:t>
+              <w:t xml:space="preserve">9,078 (47%)</w:t>
             </w:r>
           </w:p>
         </w:tc>
@@ -851,7 +851,7 @@
                 <w:szCs w:val="22"/>
                 <w:color w:val="000000"/>
               </w:rPr>
-              <w:t xml:space="preserve">14,126 (61%)</w:t>
+              <w:t xml:space="preserve">14,127 (61%)</w:t>
             </w:r>
           </w:p>
         </w:tc>
@@ -909,7 +909,7 @@
                 <w:szCs w:val="22"/>
                 <w:color w:val="000000"/>
               </w:rPr>
-              <w:t xml:space="preserve">11,725 (61%)</w:t>
+              <w:t xml:space="preserve">11,726 (61%)</w:t>
             </w:r>
           </w:p>
         </w:tc>
@@ -1950,7 +1950,7 @@
                 <w:szCs w:val="22"/>
                 <w:color w:val="000000"/>
               </w:rPr>
-              <w:t xml:space="preserve">1,065 (4.6%)</w:t>
+              <w:t xml:space="preserve">1,066 (4.6%)</w:t>
             </w:r>
           </w:p>
         </w:tc>
@@ -2008,7 +2008,7 @@
                 <w:szCs w:val="22"/>
                 <w:color w:val="000000"/>
               </w:rPr>
-              <w:t xml:space="preserve">944 (4.9%)</w:t>
+              <w:t xml:space="preserve">945 (4.9%)</w:t>
             </w:r>
           </w:p>
         </w:tc>
@@ -2317,7 +2317,7 @@
                 <w:szCs w:val="22"/>
                 <w:color w:val="000000"/>
               </w:rPr>
-              <w:t xml:space="preserve">7,733 (33%)</w:t>
+              <w:t xml:space="preserve">7,734 (33%)</w:t>
             </w:r>
           </w:p>
         </w:tc>
@@ -2375,7 +2375,7 @@
                 <w:szCs w:val="22"/>
                 <w:color w:val="000000"/>
               </w:rPr>
-              <w:t xml:space="preserve">6,412 (33%)</w:t>
+              <w:t xml:space="preserve">6,413 (33%)</w:t>
             </w:r>
           </w:p>
         </w:tc>
@@ -3416,7 +3416,7 @@
                 <w:szCs w:val="22"/>
                 <w:color w:val="000000"/>
               </w:rPr>
-              <w:t xml:space="preserve">4,407 (19%)</w:t>
+              <w:t xml:space="preserve">4,408 (19%)</w:t>
             </w:r>
           </w:p>
         </w:tc>
@@ -3474,7 +3474,7 @@
                 <w:szCs w:val="22"/>
                 <w:color w:val="000000"/>
               </w:rPr>
-              <w:t xml:space="preserve">3,695 (19%)</w:t>
+              <w:t xml:space="preserve">3,696 (19%)</w:t>
             </w:r>
           </w:p>
         </w:tc>

</xml_diff>